<commit_message>
Sprawko zmiany w zad.1
</commit_message>
<xml_diff>
--- a/Sprawozdanie- Krzysztof Ból.docx
+++ b/Sprawozdanie- Krzysztof Ból.docx
@@ -1,6 +1,6 @@
 
 <file path=word/document.xml><?xml version="1.0" encoding="utf-8"?>
-<w:document xmlns:wpc="http://schemas.microsoft.com/office/word/2010/wordprocessingCanvas" xmlns:cx="http://schemas.microsoft.com/office/drawing/2014/chartex" xmlns:cx1="http://schemas.microsoft.com/office/drawing/2015/9/8/chartex" xmlns:mc="http://schemas.openxmlformats.org/markup-compatibility/2006" xmlns:o="urn:schemas-microsoft-com:office:office" xmlns:r="http://schemas.openxmlformats.org/officeDocument/2006/relationships" xmlns:m="http://schemas.openxmlformats.org/officeDocument/2006/math" xmlns:v="urn:schemas-microsoft-com:vml" xmlns:wp14="http://schemas.microsoft.com/office/word/2010/wordprocessingDrawing" xmlns:wp="http://schemas.openxmlformats.org/drawingml/2006/wordprocessingDrawing" xmlns:w10="urn:schemas-microsoft-com:office:word" xmlns:w="http://schemas.openxmlformats.org/wordprocessingml/2006/main" xmlns:w14="http://schemas.microsoft.com/office/word/2010/wordml" xmlns:w15="http://schemas.microsoft.com/office/word/2012/wordml" xmlns:w16se="http://schemas.microsoft.com/office/word/2015/wordml/symex" xmlns:wpg="http://schemas.microsoft.com/office/word/2010/wordprocessingGroup" xmlns:wpi="http://schemas.microsoft.com/office/word/2010/wordprocessingInk" xmlns:wne="http://schemas.microsoft.com/office/word/2006/wordml" xmlns:wps="http://schemas.microsoft.com/office/word/2010/wordprocessingShape" mc:Ignorable="w14 w15 w16se wp14">
+<w:document xmlns:wpc="http://schemas.microsoft.com/office/word/2010/wordprocessingCanvas" xmlns:cx="http://schemas.microsoft.com/office/drawing/2014/chartex" xmlns:cx1="http://schemas.microsoft.com/office/drawing/2015/9/8/chartex" xmlns:cx2="http://schemas.microsoft.com/office/drawing/2015/10/21/chartex" xmlns:cx3="http://schemas.microsoft.com/office/drawing/2016/5/9/chartex" xmlns:cx4="http://schemas.microsoft.com/office/drawing/2016/5/10/chartex" xmlns:cx5="http://schemas.microsoft.com/office/drawing/2016/5/11/chartex" xmlns:cx6="http://schemas.microsoft.com/office/drawing/2016/5/12/chartex" xmlns:cx7="http://schemas.microsoft.com/office/drawing/2016/5/13/chartex" xmlns:cx8="http://schemas.microsoft.com/office/drawing/2016/5/14/chartex" xmlns:mc="http://schemas.openxmlformats.org/markup-compatibility/2006" xmlns:aink="http://schemas.microsoft.com/office/drawing/2016/ink" xmlns:am3d="http://schemas.microsoft.com/office/drawing/2017/model3d" xmlns:o="urn:schemas-microsoft-com:office:office" xmlns:r="http://schemas.openxmlformats.org/officeDocument/2006/relationships" xmlns:m="http://schemas.openxmlformats.org/officeDocument/2006/math" xmlns:v="urn:schemas-microsoft-com:vml" xmlns:wp14="http://schemas.microsoft.com/office/word/2010/wordprocessingDrawing" xmlns:wp="http://schemas.openxmlformats.org/drawingml/2006/wordprocessingDrawing" xmlns:w10="urn:schemas-microsoft-com:office:word" xmlns:w="http://schemas.openxmlformats.org/wordprocessingml/2006/main" xmlns:w14="http://schemas.microsoft.com/office/word/2010/wordml" xmlns:w15="http://schemas.microsoft.com/office/word/2012/wordml" xmlns:w16cid="http://schemas.microsoft.com/office/word/2016/wordml/cid" xmlns:w16se="http://schemas.microsoft.com/office/word/2015/wordml/symex" xmlns:wpg="http://schemas.microsoft.com/office/word/2010/wordprocessingGroup" xmlns:wpi="http://schemas.microsoft.com/office/word/2010/wordprocessingInk" xmlns:wne="http://schemas.microsoft.com/office/word/2006/wordml" xmlns:wps="http://schemas.microsoft.com/office/word/2010/wordprocessingShape" mc:Ignorable="w14 w15 w16se w16cid wp14">
   <w:body>
     <w:p>
       <w:pPr>
@@ -592,8 +592,30 @@
               <w:rPr>
                 <w:color w:val="000000" w:themeColor="text1"/>
               </w:rPr>
-              <w:t>Krzysztof Ból, Dawid Suchy, Jonatan Chrobak, Witold Smaga, Andrzej Tenus, Michał Stolorz, Łukasz Latusik</w:t>
-            </w:r>
+              <w:t xml:space="preserve">Krzysztof Ból, Dawid Suchy, Jonatan Chrobak, Witold Smaga, Andrzej </w:t>
+            </w:r>
+            <w:proofErr w:type="spellStart"/>
+            <w:r>
+              <w:rPr>
+                <w:color w:val="000000" w:themeColor="text1"/>
+              </w:rPr>
+              <w:t>Tenus</w:t>
+            </w:r>
+            <w:proofErr w:type="spellEnd"/>
+            <w:r>
+              <w:rPr>
+                <w:color w:val="000000" w:themeColor="text1"/>
+              </w:rPr>
+              <w:t xml:space="preserve">, Michał Stolorz, Łukasz </w:t>
+            </w:r>
+            <w:proofErr w:type="spellStart"/>
+            <w:r>
+              <w:rPr>
+                <w:color w:val="000000" w:themeColor="text1"/>
+              </w:rPr>
+              <w:t>Latusik</w:t>
+            </w:r>
+            <w:proofErr w:type="spellEnd"/>
           </w:p>
           <w:p>
             <w:pPr>
@@ -948,16 +970,6 @@
     </w:p>
     <w:p>
       <w:pPr>
-        <w:spacing w:after="0" w:line="259" w:lineRule="auto"/>
-        <w:ind w:left="-14" w:right="0" w:firstLine="0"/>
-        <w:jc w:val="left"/>
-        <w:rPr>
-          <w:color w:val="000000" w:themeColor="text1"/>
-        </w:rPr>
-      </w:pPr>
-    </w:p>
-    <w:p>
-      <w:pPr>
         <w:ind w:left="0" w:right="2" w:firstLine="0"/>
         <w:rPr>
           <w:color w:val="000000" w:themeColor="text1"/>
@@ -986,6 +998,7 @@
           <w:sz w:val="32"/>
           <w:szCs w:val="32"/>
         </w:rPr>
+        <w:lastRenderedPageBreak/>
         <w:t>Temat projektu</w:t>
       </w:r>
     </w:p>
@@ -1585,12 +1598,21 @@
                 <w:szCs w:val="24"/>
               </w:rPr>
             </w:pPr>
-            <w:r>
-              <w:rPr>
-                <w:color w:val="000000" w:themeColor="text1"/>
-                <w:szCs w:val="24"/>
-              </w:rPr>
-              <w:t>Kwartyl 0.25</w:t>
+            <w:proofErr w:type="spellStart"/>
+            <w:r>
+              <w:rPr>
+                <w:color w:val="000000" w:themeColor="text1"/>
+                <w:szCs w:val="24"/>
+              </w:rPr>
+              <w:t>Kwartyl</w:t>
+            </w:r>
+            <w:proofErr w:type="spellEnd"/>
+            <w:r>
+              <w:rPr>
+                <w:color w:val="000000" w:themeColor="text1"/>
+                <w:szCs w:val="24"/>
+              </w:rPr>
+              <w:t xml:space="preserve"> 0.25</w:t>
             </w:r>
             <w:r>
               <w:rPr>
@@ -1673,12 +1695,21 @@
                 <w:szCs w:val="24"/>
               </w:rPr>
             </w:pPr>
-            <w:r>
-              <w:rPr>
-                <w:color w:val="000000" w:themeColor="text1"/>
-                <w:szCs w:val="24"/>
-              </w:rPr>
-              <w:t>Kwartyl 0.75:</w:t>
+            <w:proofErr w:type="spellStart"/>
+            <w:r>
+              <w:rPr>
+                <w:color w:val="000000" w:themeColor="text1"/>
+                <w:szCs w:val="24"/>
+              </w:rPr>
+              <w:t>Kwartyl</w:t>
+            </w:r>
+            <w:proofErr w:type="spellEnd"/>
+            <w:r>
+              <w:rPr>
+                <w:color w:val="000000" w:themeColor="text1"/>
+                <w:szCs w:val="24"/>
+              </w:rPr>
+              <w:t xml:space="preserve"> 0.75:</w:t>
             </w:r>
           </w:p>
         </w:tc>
@@ -1823,7 +1854,6 @@
           <w:tcPr>
             <w:tcW w:w="3012" w:type="dxa"/>
             <w:noWrap/>
-            <w:hideMark/>
           </w:tcPr>
           <w:p>
             <w:pPr>
@@ -1840,7 +1870,14 @@
                 <w:color w:val="000000" w:themeColor="text1"/>
                 <w:szCs w:val="24"/>
               </w:rPr>
-              <w:t>Rozstęp wyników:</w:t>
+              <w:t>Dominanta</w:t>
+            </w:r>
+            <w:r>
+              <w:rPr>
+                <w:color w:val="000000" w:themeColor="text1"/>
+                <w:szCs w:val="24"/>
+              </w:rPr>
+              <w:t>:</w:t>
             </w:r>
           </w:p>
         </w:tc>
@@ -1848,7 +1885,6 @@
           <w:tcPr>
             <w:tcW w:w="1519" w:type="dxa"/>
             <w:noWrap/>
-            <w:hideMark/>
           </w:tcPr>
           <w:p>
             <w:pPr>
@@ -1865,7 +1901,7 @@
                 <w:color w:val="000000" w:themeColor="text1"/>
                 <w:szCs w:val="24"/>
               </w:rPr>
-              <w:t>32.1</w:t>
+              <w:t>brak</w:t>
             </w:r>
           </w:p>
         </w:tc>
@@ -1873,7 +1909,6 @@
           <w:tcPr>
             <w:tcW w:w="1843" w:type="dxa"/>
             <w:noWrap/>
-            <w:hideMark/>
           </w:tcPr>
           <w:p>
             <w:pPr>
@@ -1890,7 +1925,7 @@
                 <w:color w:val="000000" w:themeColor="text1"/>
                 <w:szCs w:val="24"/>
               </w:rPr>
-              <w:t>39.5</w:t>
+              <w:t>42.7</w:t>
             </w:r>
           </w:p>
         </w:tc>
@@ -1921,7 +1956,7 @@
                 <w:color w:val="000000" w:themeColor="text1"/>
                 <w:szCs w:val="24"/>
               </w:rPr>
-              <w:t>Rozstęp międzyćwiartkowy:</w:t>
+              <w:t>Rozstęp wyników:</w:t>
             </w:r>
           </w:p>
         </w:tc>
@@ -1946,7 +1981,7 @@
                 <w:color w:val="000000" w:themeColor="text1"/>
                 <w:szCs w:val="24"/>
               </w:rPr>
-              <w:t>6.925</w:t>
+              <w:t>32.1</w:t>
             </w:r>
           </w:p>
         </w:tc>
@@ -1971,7 +2006,7 @@
                 <w:color w:val="000000" w:themeColor="text1"/>
                 <w:szCs w:val="24"/>
               </w:rPr>
-              <w:t>10.1</w:t>
+              <w:t>39.5</w:t>
             </w:r>
           </w:p>
         </w:tc>
@@ -2002,7 +2037,23 @@
                 <w:color w:val="000000" w:themeColor="text1"/>
                 <w:szCs w:val="24"/>
               </w:rPr>
-              <w:t>Wariancja próbkowa:</w:t>
+              <w:t xml:space="preserve">Rozstęp </w:t>
+            </w:r>
+            <w:proofErr w:type="spellStart"/>
+            <w:r>
+              <w:rPr>
+                <w:color w:val="000000" w:themeColor="text1"/>
+                <w:szCs w:val="24"/>
+              </w:rPr>
+              <w:t>międzyćwiartkowy</w:t>
+            </w:r>
+            <w:proofErr w:type="spellEnd"/>
+            <w:r>
+              <w:rPr>
+                <w:color w:val="000000" w:themeColor="text1"/>
+                <w:szCs w:val="24"/>
+              </w:rPr>
+              <w:t>:</w:t>
             </w:r>
           </w:p>
         </w:tc>
@@ -2027,7 +2078,7 @@
                 <w:color w:val="000000" w:themeColor="text1"/>
                 <w:szCs w:val="24"/>
               </w:rPr>
-              <w:t>43.7953014</w:t>
+              <w:t>6.925</w:t>
             </w:r>
           </w:p>
         </w:tc>
@@ -2052,7 +2103,7 @@
                 <w:color w:val="000000" w:themeColor="text1"/>
                 <w:szCs w:val="24"/>
               </w:rPr>
-              <w:t>70.07336336</w:t>
+              <w:t>10.1</w:t>
             </w:r>
           </w:p>
         </w:tc>
@@ -2083,7 +2134,23 @@
                 <w:color w:val="000000" w:themeColor="text1"/>
                 <w:szCs w:val="24"/>
               </w:rPr>
-              <w:t>Odchylenie standardowe:</w:t>
+              <w:t xml:space="preserve">Wariancja </w:t>
+            </w:r>
+            <w:proofErr w:type="spellStart"/>
+            <w:r>
+              <w:rPr>
+                <w:color w:val="000000" w:themeColor="text1"/>
+                <w:szCs w:val="24"/>
+              </w:rPr>
+              <w:t>próbkowa</w:t>
+            </w:r>
+            <w:proofErr w:type="spellEnd"/>
+            <w:r>
+              <w:rPr>
+                <w:color w:val="000000" w:themeColor="text1"/>
+                <w:szCs w:val="24"/>
+              </w:rPr>
+              <w:t>:</w:t>
             </w:r>
           </w:p>
         </w:tc>
@@ -2108,7 +2175,7 @@
                 <w:color w:val="000000" w:themeColor="text1"/>
                 <w:szCs w:val="24"/>
               </w:rPr>
-              <w:t>6.6178019</w:t>
+              <w:t>43.7953014</w:t>
             </w:r>
           </w:p>
         </w:tc>
@@ -2133,7 +2200,7 @@
                 <w:color w:val="000000" w:themeColor="text1"/>
                 <w:szCs w:val="24"/>
               </w:rPr>
-              <w:t>8.37098342</w:t>
+              <w:t>70.07336336</w:t>
             </w:r>
           </w:p>
         </w:tc>
@@ -2164,7 +2231,7 @@
                 <w:color w:val="000000" w:themeColor="text1"/>
                 <w:szCs w:val="24"/>
               </w:rPr>
-              <w:t>Współczynnik zmienności:</w:t>
+              <w:t>Odchylenie standardowe:</w:t>
             </w:r>
           </w:p>
         </w:tc>
@@ -2189,7 +2256,7 @@
                 <w:color w:val="000000" w:themeColor="text1"/>
                 <w:szCs w:val="24"/>
               </w:rPr>
-              <w:t>0.1580213</w:t>
+              <w:t>6.6178019</w:t>
             </w:r>
           </w:p>
         </w:tc>
@@ -2214,7 +2281,7 @@
                 <w:color w:val="000000" w:themeColor="text1"/>
                 <w:szCs w:val="24"/>
               </w:rPr>
-              <w:t>0.20450735</w:t>
+              <w:t>8.37098342</w:t>
             </w:r>
           </w:p>
         </w:tc>
@@ -2228,7 +2295,6 @@
           <w:tcPr>
             <w:tcW w:w="3012" w:type="dxa"/>
             <w:noWrap/>
-            <w:hideMark/>
           </w:tcPr>
           <w:p>
             <w:pPr>
@@ -2245,7 +2311,14 @@
                 <w:color w:val="000000" w:themeColor="text1"/>
                 <w:szCs w:val="24"/>
               </w:rPr>
-              <w:t>Skośność:</w:t>
+              <w:t>Odchylenie od średniej</w:t>
+            </w:r>
+            <w:r>
+              <w:rPr>
+                <w:color w:val="000000" w:themeColor="text1"/>
+                <w:szCs w:val="24"/>
+              </w:rPr>
+              <w:t>:</w:t>
             </w:r>
           </w:p>
         </w:tc>
@@ -2253,7 +2326,6 @@
           <w:tcPr>
             <w:tcW w:w="1519" w:type="dxa"/>
             <w:noWrap/>
-            <w:hideMark/>
           </w:tcPr>
           <w:p>
             <w:pPr>
@@ -2270,7 +2342,7 @@
                 <w:color w:val="000000" w:themeColor="text1"/>
                 <w:szCs w:val="24"/>
               </w:rPr>
-              <w:t>-0.6245717</w:t>
+              <w:t>4.9208333</w:t>
             </w:r>
           </w:p>
         </w:tc>
@@ -2278,7 +2350,6 @@
           <w:tcPr>
             <w:tcW w:w="1843" w:type="dxa"/>
             <w:noWrap/>
-            <w:hideMark/>
           </w:tcPr>
           <w:p>
             <w:pPr>
@@ -2295,7 +2366,7 @@
                 <w:color w:val="000000" w:themeColor="text1"/>
                 <w:szCs w:val="24"/>
               </w:rPr>
-              <w:t>-0.01035532</w:t>
+              <w:t>6.35222790</w:t>
             </w:r>
           </w:p>
         </w:tc>
@@ -2309,7 +2380,6 @@
           <w:tcPr>
             <w:tcW w:w="3012" w:type="dxa"/>
             <w:noWrap/>
-            <w:hideMark/>
           </w:tcPr>
           <w:p>
             <w:pPr>
@@ -2326,7 +2396,14 @@
                 <w:color w:val="000000" w:themeColor="text1"/>
                 <w:szCs w:val="24"/>
               </w:rPr>
-              <w:t>Kurtoza:</w:t>
+              <w:t>Odchylenie od mediany</w:t>
+            </w:r>
+            <w:r>
+              <w:rPr>
+                <w:color w:val="000000" w:themeColor="text1"/>
+                <w:szCs w:val="24"/>
+              </w:rPr>
+              <w:t>:</w:t>
             </w:r>
           </w:p>
         </w:tc>
@@ -2334,7 +2411,6 @@
           <w:tcPr>
             <w:tcW w:w="1519" w:type="dxa"/>
             <w:noWrap/>
-            <w:hideMark/>
           </w:tcPr>
           <w:p>
             <w:pPr>
@@ -2351,7 +2427,7 @@
                 <w:color w:val="000000" w:themeColor="text1"/>
                 <w:szCs w:val="24"/>
               </w:rPr>
-              <w:t>3.5482532</w:t>
+              <w:t>3.4625000</w:t>
             </w:r>
           </w:p>
         </w:tc>
@@ -2359,7 +2435,6 @@
           <w:tcPr>
             <w:tcW w:w="1843" w:type="dxa"/>
             <w:noWrap/>
-            <w:hideMark/>
           </w:tcPr>
           <w:p>
             <w:pPr>
@@ -2376,32 +2451,341 @@
                 <w:color w:val="000000" w:themeColor="text1"/>
                 <w:szCs w:val="24"/>
               </w:rPr>
+              <w:t>5.05000000</w:t>
+            </w:r>
+          </w:p>
+        </w:tc>
+      </w:tr>
+      <w:tr>
+        <w:trPr>
+          <w:trHeight w:val="300"/>
+          <w:jc w:val="center"/>
+        </w:trPr>
+        <w:tc>
+          <w:tcPr>
+            <w:tcW w:w="3012" w:type="dxa"/>
+            <w:noWrap/>
+            <w:hideMark/>
+          </w:tcPr>
+          <w:p>
+            <w:pPr>
+              <w:pStyle w:val="Akapitzlist"/>
+              <w:ind w:left="0" w:right="2" w:firstLine="0"/>
+              <w:jc w:val="center"/>
+              <w:rPr>
+                <w:color w:val="000000" w:themeColor="text1"/>
+                <w:szCs w:val="24"/>
+              </w:rPr>
+            </w:pPr>
+            <w:r>
+              <w:rPr>
+                <w:color w:val="000000" w:themeColor="text1"/>
+                <w:szCs w:val="24"/>
+              </w:rPr>
+              <w:t>Współczynnik zmienności:</w:t>
+            </w:r>
+          </w:p>
+        </w:tc>
+        <w:tc>
+          <w:tcPr>
+            <w:tcW w:w="1519" w:type="dxa"/>
+            <w:noWrap/>
+            <w:hideMark/>
+          </w:tcPr>
+          <w:p>
+            <w:pPr>
+              <w:pStyle w:val="Akapitzlist"/>
+              <w:ind w:left="0" w:right="2" w:firstLine="0"/>
+              <w:jc w:val="center"/>
+              <w:rPr>
+                <w:color w:val="000000" w:themeColor="text1"/>
+                <w:szCs w:val="24"/>
+              </w:rPr>
+            </w:pPr>
+            <w:r>
+              <w:rPr>
+                <w:color w:val="000000" w:themeColor="text1"/>
+                <w:szCs w:val="24"/>
+              </w:rPr>
+              <w:t>0.1580213</w:t>
+            </w:r>
+          </w:p>
+        </w:tc>
+        <w:tc>
+          <w:tcPr>
+            <w:tcW w:w="1843" w:type="dxa"/>
+            <w:noWrap/>
+            <w:hideMark/>
+          </w:tcPr>
+          <w:p>
+            <w:pPr>
+              <w:pStyle w:val="Akapitzlist"/>
+              <w:ind w:left="0" w:right="2" w:firstLine="0"/>
+              <w:jc w:val="center"/>
+              <w:rPr>
+                <w:color w:val="000000" w:themeColor="text1"/>
+                <w:szCs w:val="24"/>
+              </w:rPr>
+            </w:pPr>
+            <w:r>
+              <w:rPr>
+                <w:color w:val="000000" w:themeColor="text1"/>
+                <w:szCs w:val="24"/>
+              </w:rPr>
+              <w:t>0.20450735</w:t>
+            </w:r>
+          </w:p>
+        </w:tc>
+      </w:tr>
+      <w:tr>
+        <w:trPr>
+          <w:trHeight w:val="300"/>
+          <w:jc w:val="center"/>
+        </w:trPr>
+        <w:tc>
+          <w:tcPr>
+            <w:tcW w:w="3012" w:type="dxa"/>
+            <w:noWrap/>
+            <w:hideMark/>
+          </w:tcPr>
+          <w:p>
+            <w:pPr>
+              <w:pStyle w:val="Akapitzlist"/>
+              <w:ind w:left="0" w:right="2" w:firstLine="0"/>
+              <w:jc w:val="center"/>
+              <w:rPr>
+                <w:color w:val="000000" w:themeColor="text1"/>
+                <w:szCs w:val="24"/>
+              </w:rPr>
+            </w:pPr>
+            <w:r>
+              <w:rPr>
+                <w:color w:val="000000" w:themeColor="text1"/>
+                <w:szCs w:val="24"/>
+              </w:rPr>
+              <w:t>Skośność:</w:t>
+            </w:r>
+          </w:p>
+        </w:tc>
+        <w:tc>
+          <w:tcPr>
+            <w:tcW w:w="1519" w:type="dxa"/>
+            <w:noWrap/>
+            <w:hideMark/>
+          </w:tcPr>
+          <w:p>
+            <w:pPr>
+              <w:pStyle w:val="Akapitzlist"/>
+              <w:ind w:left="0" w:right="2" w:firstLine="0"/>
+              <w:jc w:val="center"/>
+              <w:rPr>
+                <w:color w:val="000000" w:themeColor="text1"/>
+                <w:szCs w:val="24"/>
+              </w:rPr>
+            </w:pPr>
+            <w:r>
+              <w:rPr>
+                <w:color w:val="000000" w:themeColor="text1"/>
+                <w:szCs w:val="24"/>
+              </w:rPr>
+              <w:t>-0.6245717</w:t>
+            </w:r>
+          </w:p>
+        </w:tc>
+        <w:tc>
+          <w:tcPr>
+            <w:tcW w:w="1843" w:type="dxa"/>
+            <w:noWrap/>
+            <w:hideMark/>
+          </w:tcPr>
+          <w:p>
+            <w:pPr>
+              <w:pStyle w:val="Akapitzlist"/>
+              <w:ind w:left="0" w:right="2" w:firstLine="0"/>
+              <w:jc w:val="center"/>
+              <w:rPr>
+                <w:color w:val="000000" w:themeColor="text1"/>
+                <w:szCs w:val="24"/>
+              </w:rPr>
+            </w:pPr>
+            <w:r>
+              <w:rPr>
+                <w:color w:val="000000" w:themeColor="text1"/>
+                <w:szCs w:val="24"/>
+              </w:rPr>
+              <w:t>-0.01035532</w:t>
+            </w:r>
+          </w:p>
+        </w:tc>
+      </w:tr>
+      <w:tr>
+        <w:trPr>
+          <w:trHeight w:val="300"/>
+          <w:jc w:val="center"/>
+        </w:trPr>
+        <w:tc>
+          <w:tcPr>
+            <w:tcW w:w="3012" w:type="dxa"/>
+            <w:noWrap/>
+          </w:tcPr>
+          <w:p>
+            <w:pPr>
+              <w:pStyle w:val="Akapitzlist"/>
+              <w:ind w:left="0" w:right="2" w:firstLine="0"/>
+              <w:jc w:val="center"/>
+              <w:rPr>
+                <w:color w:val="000000" w:themeColor="text1"/>
+                <w:szCs w:val="24"/>
+              </w:rPr>
+            </w:pPr>
+            <w:proofErr w:type="spellStart"/>
+            <w:r>
+              <w:rPr>
+                <w:color w:val="000000" w:themeColor="text1"/>
+                <w:szCs w:val="24"/>
+              </w:rPr>
+              <w:t>Kurtoza</w:t>
+            </w:r>
+            <w:proofErr w:type="spellEnd"/>
+            <w:r>
+              <w:rPr>
+                <w:color w:val="000000" w:themeColor="text1"/>
+                <w:szCs w:val="24"/>
+              </w:rPr>
+              <w:t>:</w:t>
+            </w:r>
+          </w:p>
+        </w:tc>
+        <w:tc>
+          <w:tcPr>
+            <w:tcW w:w="1519" w:type="dxa"/>
+            <w:noWrap/>
+          </w:tcPr>
+          <w:p>
+            <w:pPr>
+              <w:pStyle w:val="Akapitzlist"/>
+              <w:ind w:left="0" w:right="2" w:firstLine="0"/>
+              <w:jc w:val="center"/>
+              <w:rPr>
+                <w:color w:val="000000" w:themeColor="text1"/>
+                <w:szCs w:val="24"/>
+              </w:rPr>
+            </w:pPr>
+            <w:r>
+              <w:rPr>
+                <w:color w:val="000000" w:themeColor="text1"/>
+                <w:szCs w:val="24"/>
+              </w:rPr>
+              <w:t>3.5482532</w:t>
+            </w:r>
+          </w:p>
+        </w:tc>
+        <w:tc>
+          <w:tcPr>
+            <w:tcW w:w="1843" w:type="dxa"/>
+            <w:noWrap/>
+          </w:tcPr>
+          <w:p>
+            <w:pPr>
+              <w:pStyle w:val="Akapitzlist"/>
+              <w:ind w:left="0" w:right="2" w:firstLine="0"/>
+              <w:jc w:val="center"/>
+              <w:rPr>
+                <w:color w:val="000000" w:themeColor="text1"/>
+                <w:szCs w:val="24"/>
+              </w:rPr>
+            </w:pPr>
+            <w:r>
+              <w:rPr>
+                <w:color w:val="000000" w:themeColor="text1"/>
+                <w:szCs w:val="24"/>
+              </w:rPr>
               <w:t>3.22403071</w:t>
+            </w:r>
+          </w:p>
+        </w:tc>
+      </w:tr>
+      <w:tr>
+        <w:trPr>
+          <w:trHeight w:val="300"/>
+          <w:jc w:val="center"/>
+        </w:trPr>
+        <w:tc>
+          <w:tcPr>
+            <w:tcW w:w="3012" w:type="dxa"/>
+            <w:noWrap/>
+          </w:tcPr>
+          <w:p>
+            <w:pPr>
+              <w:pStyle w:val="Akapitzlist"/>
+              <w:ind w:left="0" w:right="2" w:firstLine="0"/>
+              <w:jc w:val="center"/>
+              <w:rPr>
+                <w:color w:val="000000" w:themeColor="text1"/>
+                <w:szCs w:val="24"/>
+              </w:rPr>
+            </w:pPr>
+            <w:proofErr w:type="spellStart"/>
+            <w:r>
+              <w:rPr>
+                <w:color w:val="000000" w:themeColor="text1"/>
+                <w:szCs w:val="24"/>
+              </w:rPr>
+              <w:t>Excess</w:t>
+            </w:r>
+            <w:proofErr w:type="spellEnd"/>
+          </w:p>
+        </w:tc>
+        <w:tc>
+          <w:tcPr>
+            <w:tcW w:w="1519" w:type="dxa"/>
+            <w:noWrap/>
+          </w:tcPr>
+          <w:p>
+            <w:pPr>
+              <w:pStyle w:val="Akapitzlist"/>
+              <w:ind w:left="0" w:right="2" w:firstLine="0"/>
+              <w:jc w:val="center"/>
+              <w:rPr>
+                <w:color w:val="000000" w:themeColor="text1"/>
+                <w:szCs w:val="24"/>
+              </w:rPr>
+            </w:pPr>
+            <w:r>
+              <w:rPr>
+                <w:color w:val="000000" w:themeColor="text1"/>
+                <w:szCs w:val="24"/>
+              </w:rPr>
+              <w:t>0.5482532</w:t>
+            </w:r>
+          </w:p>
+        </w:tc>
+        <w:tc>
+          <w:tcPr>
+            <w:tcW w:w="1843" w:type="dxa"/>
+            <w:noWrap/>
+          </w:tcPr>
+          <w:p>
+            <w:pPr>
+              <w:pStyle w:val="Akapitzlist"/>
+              <w:ind w:left="0" w:right="2" w:firstLine="0"/>
+              <w:jc w:val="center"/>
+              <w:rPr>
+                <w:color w:val="000000" w:themeColor="text1"/>
+                <w:szCs w:val="24"/>
+              </w:rPr>
+            </w:pPr>
+            <w:r>
+              <w:rPr>
+                <w:color w:val="000000" w:themeColor="text1"/>
+                <w:szCs w:val="24"/>
+              </w:rPr>
+              <w:t>0.22403071</w:t>
             </w:r>
           </w:p>
         </w:tc>
       </w:tr>
     </w:tbl>
-    <w:p>
-      <w:pPr>
-        <w:pStyle w:val="Akapitzlist"/>
-        <w:ind w:left="0" w:right="2" w:firstLine="0"/>
-        <w:rPr>
-          <w:color w:val="000000" w:themeColor="text1"/>
-          <w:szCs w:val="24"/>
-        </w:rPr>
-      </w:pPr>
-    </w:p>
-    <w:p>
-      <w:pPr>
-        <w:pStyle w:val="Akapitzlist"/>
-        <w:ind w:left="0" w:right="2" w:firstLine="0"/>
-        <w:rPr>
-          <w:color w:val="000000" w:themeColor="text1"/>
-          <w:szCs w:val="24"/>
-        </w:rPr>
-      </w:pPr>
-    </w:p>
     <w:p>
       <w:pPr>
         <w:ind w:left="0" w:right="2" w:firstLine="0"/>
@@ -2789,11 +3173,19 @@
                 <w:color w:val="000000" w:themeColor="text1"/>
               </w:rPr>
             </w:pPr>
-            <w:r>
-              <w:rPr>
-                <w:color w:val="000000" w:themeColor="text1"/>
-              </w:rPr>
-              <w:t>Kwartyl 0.25</w:t>
+            <w:proofErr w:type="spellStart"/>
+            <w:r>
+              <w:rPr>
+                <w:color w:val="000000" w:themeColor="text1"/>
+              </w:rPr>
+              <w:t>Kwartyl</w:t>
+            </w:r>
+            <w:proofErr w:type="spellEnd"/>
+            <w:r>
+              <w:rPr>
+                <w:color w:val="000000" w:themeColor="text1"/>
+              </w:rPr>
+              <w:t xml:space="preserve"> 0.25</w:t>
             </w:r>
             <w:r>
               <w:rPr>
@@ -2801,8 +3193,6 @@
               </w:rPr>
               <w:t>:</w:t>
             </w:r>
-            <w:bookmarkStart w:id="0" w:name="_GoBack"/>
-            <w:bookmarkEnd w:id="0"/>
           </w:p>
         </w:tc>
         <w:tc>
@@ -2869,11 +3259,19 @@
                 <w:color w:val="000000" w:themeColor="text1"/>
               </w:rPr>
             </w:pPr>
-            <w:r>
-              <w:rPr>
-                <w:color w:val="000000" w:themeColor="text1"/>
-              </w:rPr>
-              <w:t>Kwartyl 0.75:</w:t>
+            <w:proofErr w:type="spellStart"/>
+            <w:r>
+              <w:rPr>
+                <w:color w:val="000000" w:themeColor="text1"/>
+              </w:rPr>
+              <w:t>Kwartyl</w:t>
+            </w:r>
+            <w:proofErr w:type="spellEnd"/>
+            <w:r>
+              <w:rPr>
+                <w:color w:val="000000" w:themeColor="text1"/>
+              </w:rPr>
+              <w:t xml:space="preserve"> 0.75:</w:t>
             </w:r>
           </w:p>
         </w:tc>
@@ -3003,7 +3401,6 @@
           <w:tcPr>
             <w:tcW w:w="2972" w:type="dxa"/>
             <w:noWrap/>
-            <w:hideMark/>
           </w:tcPr>
           <w:p>
             <w:pPr>
@@ -3017,7 +3414,7 @@
               <w:rPr>
                 <w:color w:val="000000" w:themeColor="text1"/>
               </w:rPr>
-              <w:t>Rozstęp wyników:</w:t>
+              <w:t>Dominanta:</w:t>
             </w:r>
           </w:p>
         </w:tc>
@@ -3025,7 +3422,6 @@
           <w:tcPr>
             <w:tcW w:w="1418" w:type="dxa"/>
             <w:noWrap/>
-            <w:hideMark/>
           </w:tcPr>
           <w:p>
             <w:pPr>
@@ -3039,7 +3435,7 @@
               <w:rPr>
                 <w:color w:val="000000" w:themeColor="text1"/>
               </w:rPr>
-              <w:t>35</w:t>
+              <w:t>43.5714286</w:t>
             </w:r>
           </w:p>
         </w:tc>
@@ -3047,7 +3443,6 @@
           <w:tcPr>
             <w:tcW w:w="1559" w:type="dxa"/>
             <w:noWrap/>
-            <w:hideMark/>
           </w:tcPr>
           <w:p>
             <w:pPr>
@@ -3061,7 +3456,7 @@
               <w:rPr>
                 <w:color w:val="000000" w:themeColor="text1"/>
               </w:rPr>
-              <w:t>40</w:t>
+              <w:t>38.2352941</w:t>
             </w:r>
           </w:p>
         </w:tc>
@@ -3089,7 +3484,7 @@
               <w:rPr>
                 <w:color w:val="000000" w:themeColor="text1"/>
               </w:rPr>
-              <w:t>Rozstęp międzyćwiartkowy:</w:t>
+              <w:t>Rozstęp wyników:</w:t>
             </w:r>
           </w:p>
         </w:tc>
@@ -3111,7 +3506,7 @@
               <w:rPr>
                 <w:color w:val="000000" w:themeColor="text1"/>
               </w:rPr>
-              <w:t>8.9738562</w:t>
+              <w:t>35</w:t>
             </w:r>
           </w:p>
         </w:tc>
@@ -3133,7 +3528,7 @@
               <w:rPr>
                 <w:color w:val="000000" w:themeColor="text1"/>
               </w:rPr>
-              <w:t>9.4098884</w:t>
+              <w:t>40</w:t>
             </w:r>
           </w:p>
         </w:tc>
@@ -3161,7 +3556,21 @@
               <w:rPr>
                 <w:color w:val="000000" w:themeColor="text1"/>
               </w:rPr>
-              <w:t>Wariancja próbkowa:</w:t>
+              <w:t xml:space="preserve">Rozstęp </w:t>
+            </w:r>
+            <w:proofErr w:type="spellStart"/>
+            <w:r>
+              <w:rPr>
+                <w:color w:val="000000" w:themeColor="text1"/>
+              </w:rPr>
+              <w:t>międzyćwiartkowy</w:t>
+            </w:r>
+            <w:proofErr w:type="spellEnd"/>
+            <w:r>
+              <w:rPr>
+                <w:color w:val="000000" w:themeColor="text1"/>
+              </w:rPr>
+              <w:t>:</w:t>
             </w:r>
           </w:p>
         </w:tc>
@@ -3183,7 +3592,7 @@
               <w:rPr>
                 <w:color w:val="000000" w:themeColor="text1"/>
               </w:rPr>
-              <w:t>40.9722222</w:t>
+              <w:t>8.9738562</w:t>
             </w:r>
           </w:p>
         </w:tc>
@@ -3205,7 +3614,7 @@
               <w:rPr>
                 <w:color w:val="000000" w:themeColor="text1"/>
               </w:rPr>
-              <w:t>66.6910153</w:t>
+              <w:t>9.4098884</w:t>
             </w:r>
           </w:p>
         </w:tc>
@@ -3233,7 +3642,21 @@
               <w:rPr>
                 <w:color w:val="000000" w:themeColor="text1"/>
               </w:rPr>
-              <w:t>Odchylenie standardowe:</w:t>
+              <w:t xml:space="preserve">Wariancja </w:t>
+            </w:r>
+            <w:proofErr w:type="spellStart"/>
+            <w:r>
+              <w:rPr>
+                <w:color w:val="000000" w:themeColor="text1"/>
+              </w:rPr>
+              <w:t>próbkowa</w:t>
+            </w:r>
+            <w:proofErr w:type="spellEnd"/>
+            <w:r>
+              <w:rPr>
+                <w:color w:val="000000" w:themeColor="text1"/>
+              </w:rPr>
+              <w:t>:</w:t>
             </w:r>
           </w:p>
         </w:tc>
@@ -3255,7 +3678,7 @@
               <w:rPr>
                 <w:color w:val="000000" w:themeColor="text1"/>
               </w:rPr>
-              <w:t>6.4009548</w:t>
+              <w:t>40.9722222</w:t>
             </w:r>
           </w:p>
         </w:tc>
@@ -3277,7 +3700,7 @@
               <w:rPr>
                 <w:color w:val="000000" w:themeColor="text1"/>
               </w:rPr>
-              <w:t>8.1664567</w:t>
+              <w:t>66.6910153</w:t>
             </w:r>
           </w:p>
         </w:tc>
@@ -3305,7 +3728,7 @@
               <w:rPr>
                 <w:color w:val="000000" w:themeColor="text1"/>
               </w:rPr>
-              <w:t>Współczynnik zmienności:</w:t>
+              <w:t>Odchylenie standardowe:</w:t>
             </w:r>
           </w:p>
         </w:tc>
@@ -3327,7 +3750,7 @@
               <w:rPr>
                 <w:color w:val="000000" w:themeColor="text1"/>
               </w:rPr>
-              <w:t>0.1536229</w:t>
+              <w:t>6.4009548</w:t>
             </w:r>
           </w:p>
         </w:tc>
@@ -3349,7 +3772,7 @@
               <w:rPr>
                 <w:color w:val="000000" w:themeColor="text1"/>
               </w:rPr>
-              <w:t>0.2011041</w:t>
+              <w:t>8.1664567</w:t>
             </w:r>
           </w:p>
         </w:tc>
@@ -3363,7 +3786,6 @@
           <w:tcPr>
             <w:tcW w:w="2972" w:type="dxa"/>
             <w:noWrap/>
-            <w:hideMark/>
           </w:tcPr>
           <w:p>
             <w:pPr>
@@ -3377,7 +3799,7 @@
               <w:rPr>
                 <w:color w:val="000000" w:themeColor="text1"/>
               </w:rPr>
-              <w:t>Skośność:</w:t>
+              <w:t>Odchylenie od średniej:</w:t>
             </w:r>
           </w:p>
         </w:tc>
@@ -3385,7 +3807,6 @@
           <w:tcPr>
             <w:tcW w:w="1418" w:type="dxa"/>
             <w:noWrap/>
-            <w:hideMark/>
           </w:tcPr>
           <w:p>
             <w:pPr>
@@ -3399,7 +3820,7 @@
               <w:rPr>
                 <w:color w:val="000000" w:themeColor="text1"/>
               </w:rPr>
-              <w:t>-0.6399116</w:t>
+              <w:t>5.0347222</w:t>
             </w:r>
           </w:p>
         </w:tc>
@@ -3407,7 +3828,6 @@
           <w:tcPr>
             <w:tcW w:w="1559" w:type="dxa"/>
             <w:noWrap/>
-            <w:hideMark/>
           </w:tcPr>
           <w:p>
             <w:pPr>
@@ -3421,7 +3841,7 @@
               <w:rPr>
                 <w:color w:val="000000" w:themeColor="text1"/>
               </w:rPr>
-              <w:t>-0.1237806</w:t>
+              <w:t>6.4353543</w:t>
             </w:r>
           </w:p>
         </w:tc>
@@ -3435,7 +3855,6 @@
           <w:tcPr>
             <w:tcW w:w="2972" w:type="dxa"/>
             <w:noWrap/>
-            <w:hideMark/>
           </w:tcPr>
           <w:p>
             <w:pPr>
@@ -3449,7 +3868,7 @@
               <w:rPr>
                 <w:color w:val="000000" w:themeColor="text1"/>
               </w:rPr>
-              <w:t>Kurtoza:</w:t>
+              <w:t>Odchylenie od mediany:</w:t>
             </w:r>
           </w:p>
         </w:tc>
@@ -3457,7 +3876,6 @@
           <w:tcPr>
             <w:tcW w:w="1418" w:type="dxa"/>
             <w:noWrap/>
-            <w:hideMark/>
           </w:tcPr>
           <w:p>
             <w:pPr>
@@ -3471,7 +3889,7 @@
               <w:rPr>
                 <w:color w:val="000000" w:themeColor="text1"/>
               </w:rPr>
-              <w:t>3.3498995</w:t>
+              <w:t>4.4869281</w:t>
             </w:r>
           </w:p>
         </w:tc>
@@ -3479,7 +3897,6 @@
           <w:tcPr>
             <w:tcW w:w="1559" w:type="dxa"/>
             <w:noWrap/>
-            <w:hideMark/>
           </w:tcPr>
           <w:p>
             <w:pPr>
@@ -3493,7 +3910,299 @@
               <w:rPr>
                 <w:color w:val="000000" w:themeColor="text1"/>
               </w:rPr>
+              <w:t>4.7049442</w:t>
+            </w:r>
+          </w:p>
+        </w:tc>
+      </w:tr>
+      <w:tr>
+        <w:trPr>
+          <w:trHeight w:val="240"/>
+          <w:jc w:val="center"/>
+        </w:trPr>
+        <w:tc>
+          <w:tcPr>
+            <w:tcW w:w="2972" w:type="dxa"/>
+            <w:noWrap/>
+            <w:hideMark/>
+          </w:tcPr>
+          <w:p>
+            <w:pPr>
+              <w:ind w:left="0" w:right="2" w:firstLine="0"/>
+              <w:jc w:val="center"/>
+              <w:rPr>
+                <w:color w:val="000000" w:themeColor="text1"/>
+              </w:rPr>
+            </w:pPr>
+            <w:r>
+              <w:rPr>
+                <w:color w:val="000000" w:themeColor="text1"/>
+              </w:rPr>
+              <w:t>Współczynnik zmienności:</w:t>
+            </w:r>
+          </w:p>
+        </w:tc>
+        <w:tc>
+          <w:tcPr>
+            <w:tcW w:w="1418" w:type="dxa"/>
+            <w:noWrap/>
+            <w:hideMark/>
+          </w:tcPr>
+          <w:p>
+            <w:pPr>
+              <w:ind w:left="0" w:right="2" w:firstLine="0"/>
+              <w:jc w:val="center"/>
+              <w:rPr>
+                <w:color w:val="000000" w:themeColor="text1"/>
+              </w:rPr>
+            </w:pPr>
+            <w:r>
+              <w:rPr>
+                <w:color w:val="000000" w:themeColor="text1"/>
+              </w:rPr>
+              <w:t>0.1536229</w:t>
+            </w:r>
+          </w:p>
+        </w:tc>
+        <w:tc>
+          <w:tcPr>
+            <w:tcW w:w="1559" w:type="dxa"/>
+            <w:noWrap/>
+            <w:hideMark/>
+          </w:tcPr>
+          <w:p>
+            <w:pPr>
+              <w:ind w:left="0" w:right="2" w:firstLine="0"/>
+              <w:jc w:val="center"/>
+              <w:rPr>
+                <w:color w:val="000000" w:themeColor="text1"/>
+              </w:rPr>
+            </w:pPr>
+            <w:r>
+              <w:rPr>
+                <w:color w:val="000000" w:themeColor="text1"/>
+              </w:rPr>
+              <w:t>0.2011041</w:t>
+            </w:r>
+          </w:p>
+        </w:tc>
+      </w:tr>
+      <w:tr>
+        <w:trPr>
+          <w:trHeight w:val="240"/>
+          <w:jc w:val="center"/>
+        </w:trPr>
+        <w:tc>
+          <w:tcPr>
+            <w:tcW w:w="2972" w:type="dxa"/>
+            <w:noWrap/>
+            <w:hideMark/>
+          </w:tcPr>
+          <w:p>
+            <w:pPr>
+              <w:ind w:left="0" w:right="2" w:firstLine="0"/>
+              <w:jc w:val="center"/>
+              <w:rPr>
+                <w:color w:val="000000" w:themeColor="text1"/>
+              </w:rPr>
+            </w:pPr>
+            <w:r>
+              <w:rPr>
+                <w:color w:val="000000" w:themeColor="text1"/>
+              </w:rPr>
+              <w:t>Skośność:</w:t>
+            </w:r>
+          </w:p>
+        </w:tc>
+        <w:tc>
+          <w:tcPr>
+            <w:tcW w:w="1418" w:type="dxa"/>
+            <w:noWrap/>
+            <w:hideMark/>
+          </w:tcPr>
+          <w:p>
+            <w:pPr>
+              <w:ind w:left="0" w:right="2" w:firstLine="0"/>
+              <w:jc w:val="center"/>
+              <w:rPr>
+                <w:color w:val="000000" w:themeColor="text1"/>
+              </w:rPr>
+            </w:pPr>
+            <w:r>
+              <w:rPr>
+                <w:color w:val="000000" w:themeColor="text1"/>
+              </w:rPr>
+              <w:t>-0.6399116</w:t>
+            </w:r>
+          </w:p>
+        </w:tc>
+        <w:tc>
+          <w:tcPr>
+            <w:tcW w:w="1559" w:type="dxa"/>
+            <w:noWrap/>
+            <w:hideMark/>
+          </w:tcPr>
+          <w:p>
+            <w:pPr>
+              <w:ind w:left="0" w:right="2" w:firstLine="0"/>
+              <w:jc w:val="center"/>
+              <w:rPr>
+                <w:color w:val="000000" w:themeColor="text1"/>
+              </w:rPr>
+            </w:pPr>
+            <w:r>
+              <w:rPr>
+                <w:color w:val="000000" w:themeColor="text1"/>
+              </w:rPr>
+              <w:t>-0.1237806</w:t>
+            </w:r>
+          </w:p>
+        </w:tc>
+      </w:tr>
+      <w:tr>
+        <w:trPr>
+          <w:trHeight w:val="240"/>
+          <w:jc w:val="center"/>
+        </w:trPr>
+        <w:tc>
+          <w:tcPr>
+            <w:tcW w:w="2972" w:type="dxa"/>
+            <w:noWrap/>
+          </w:tcPr>
+          <w:p>
+            <w:pPr>
+              <w:ind w:left="0" w:right="2" w:firstLine="0"/>
+              <w:jc w:val="center"/>
+              <w:rPr>
+                <w:color w:val="000000" w:themeColor="text1"/>
+              </w:rPr>
+            </w:pPr>
+            <w:proofErr w:type="spellStart"/>
+            <w:r>
+              <w:rPr>
+                <w:color w:val="000000" w:themeColor="text1"/>
+              </w:rPr>
+              <w:t>Kurtoza</w:t>
+            </w:r>
+            <w:proofErr w:type="spellEnd"/>
+            <w:r>
+              <w:rPr>
+                <w:color w:val="000000" w:themeColor="text1"/>
+              </w:rPr>
+              <w:t>:</w:t>
+            </w:r>
+          </w:p>
+        </w:tc>
+        <w:tc>
+          <w:tcPr>
+            <w:tcW w:w="1418" w:type="dxa"/>
+            <w:noWrap/>
+          </w:tcPr>
+          <w:p>
+            <w:pPr>
+              <w:ind w:left="0" w:right="2" w:firstLine="0"/>
+              <w:jc w:val="center"/>
+              <w:rPr>
+                <w:color w:val="000000" w:themeColor="text1"/>
+              </w:rPr>
+            </w:pPr>
+            <w:r>
+              <w:rPr>
+                <w:color w:val="000000" w:themeColor="text1"/>
+              </w:rPr>
+              <w:t>3.3498995</w:t>
+            </w:r>
+          </w:p>
+        </w:tc>
+        <w:tc>
+          <w:tcPr>
+            <w:tcW w:w="1559" w:type="dxa"/>
+            <w:noWrap/>
+          </w:tcPr>
+          <w:p>
+            <w:pPr>
+              <w:ind w:left="0" w:right="2" w:firstLine="0"/>
+              <w:jc w:val="center"/>
+              <w:rPr>
+                <w:color w:val="000000" w:themeColor="text1"/>
+              </w:rPr>
+            </w:pPr>
+            <w:r>
+              <w:rPr>
+                <w:color w:val="000000" w:themeColor="text1"/>
+              </w:rPr>
               <w:t>3.05447</w:t>
+            </w:r>
+          </w:p>
+        </w:tc>
+      </w:tr>
+      <w:tr>
+        <w:trPr>
+          <w:trHeight w:val="240"/>
+          <w:jc w:val="center"/>
+        </w:trPr>
+        <w:tc>
+          <w:tcPr>
+            <w:tcW w:w="2972" w:type="dxa"/>
+            <w:noWrap/>
+          </w:tcPr>
+          <w:p>
+            <w:pPr>
+              <w:ind w:left="0" w:right="2" w:firstLine="0"/>
+              <w:jc w:val="center"/>
+              <w:rPr>
+                <w:color w:val="000000" w:themeColor="text1"/>
+              </w:rPr>
+            </w:pPr>
+            <w:proofErr w:type="spellStart"/>
+            <w:r>
+              <w:rPr>
+                <w:color w:val="000000" w:themeColor="text1"/>
+              </w:rPr>
+              <w:t>Excess</w:t>
+            </w:r>
+            <w:proofErr w:type="spellEnd"/>
+          </w:p>
+        </w:tc>
+        <w:tc>
+          <w:tcPr>
+            <w:tcW w:w="1418" w:type="dxa"/>
+            <w:noWrap/>
+          </w:tcPr>
+          <w:p>
+            <w:pPr>
+              <w:ind w:left="0" w:right="2" w:firstLine="0"/>
+              <w:jc w:val="center"/>
+              <w:rPr>
+                <w:color w:val="000000" w:themeColor="text1"/>
+              </w:rPr>
+            </w:pPr>
+            <w:r>
+              <w:rPr>
+                <w:color w:val="000000" w:themeColor="text1"/>
+              </w:rPr>
+              <w:t>0.3498995</w:t>
+            </w:r>
+          </w:p>
+        </w:tc>
+        <w:tc>
+          <w:tcPr>
+            <w:tcW w:w="1559" w:type="dxa"/>
+            <w:noWrap/>
+          </w:tcPr>
+          <w:p>
+            <w:pPr>
+              <w:ind w:left="0" w:right="2" w:firstLine="0"/>
+              <w:jc w:val="center"/>
+              <w:rPr>
+                <w:color w:val="000000" w:themeColor="text1"/>
+              </w:rPr>
+            </w:pPr>
+            <w:r>
+              <w:rPr>
+                <w:color w:val="000000" w:themeColor="text1"/>
+              </w:rPr>
+              <w:t>0.0544700</w:t>
             </w:r>
           </w:p>
         </w:tc>
@@ -3516,27 +4225,28 @@
       </w:pPr>
       <w:r>
         <w:rPr>
-          <w:color w:val="000000" w:themeColor="text1"/>
-        </w:rPr>
-        <w:t>Histogramy:</w:t>
-      </w:r>
-    </w:p>
-    <w:p>
-      <w:pPr>
-        <w:ind w:left="0" w:right="2" w:firstLine="0"/>
-        <w:jc w:val="center"/>
-        <w:rPr>
-          <w:color w:val="000000" w:themeColor="text1"/>
-        </w:rPr>
-      </w:pPr>
-      <w:r>
-        <w:rPr>
           <w:noProof/>
         </w:rPr>
         <w:drawing>
-          <wp:inline distT="0" distB="0" distL="0" distR="0" wp14:anchorId="31359117" wp14:editId="78AFE188">
+          <wp:anchor distT="0" distB="0" distL="114300" distR="114300" simplePos="0" relativeHeight="251659264" behindDoc="1" locked="0" layoutInCell="1" allowOverlap="1" wp14:anchorId="1F81E59C" wp14:editId="555252EF">
+            <wp:simplePos x="0" y="0"/>
+            <wp:positionH relativeFrom="margin">
+              <wp:posOffset>908685</wp:posOffset>
+            </wp:positionH>
+            <wp:positionV relativeFrom="paragraph">
+              <wp:posOffset>62865</wp:posOffset>
+            </wp:positionV>
             <wp:extent cx="5048250" cy="4200525"/>
             <wp:effectExtent l="0" t="0" r="0" b="9525"/>
+            <wp:wrapTight wrapText="bothSides">
+              <wp:wrapPolygon edited="0">
+                <wp:start x="0" y="0"/>
+                <wp:lineTo x="0" y="21551"/>
+                <wp:lineTo x="21518" y="21551"/>
+                <wp:lineTo x="21518" y="0"/>
+                <wp:lineTo x="0" y="0"/>
+              </wp:wrapPolygon>
+            </wp:wrapTight>
             <wp:docPr id="1" name="Obraz 1"/>
             <wp:cNvGraphicFramePr>
               <a:graphicFrameLocks xmlns:a="http://schemas.openxmlformats.org/drawingml/2006/main" noChangeAspect="1"/>
@@ -3549,7 +4259,13 @@
                     <pic:cNvPicPr/>
                   </pic:nvPicPr>
                   <pic:blipFill>
-                    <a:blip r:embed="rId9"/>
+                    <a:blip r:embed="rId9">
+                      <a:extLst>
+                        <a:ext uri="{28A0092B-C50C-407E-A947-70E740481C1C}">
+                          <a14:useLocalDpi xmlns:a14="http://schemas.microsoft.com/office/drawing/2010/main" val="0"/>
+                        </a:ext>
+                      </a:extLst>
+                    </a:blip>
                     <a:stretch>
                       <a:fillRect/>
                     </a:stretch>
@@ -3566,9 +4282,44 @@
                 </pic:pic>
               </a:graphicData>
             </a:graphic>
-          </wp:inline>
+            <wp14:sizeRelH relativeFrom="margin">
+              <wp14:pctWidth>0</wp14:pctWidth>
+            </wp14:sizeRelH>
+            <wp14:sizeRelV relativeFrom="margin">
+              <wp14:pctHeight>0</wp14:pctHeight>
+            </wp14:sizeRelV>
+          </wp:anchor>
         </w:drawing>
       </w:r>
+      <w:r>
+        <w:rPr>
+          <w:color w:val="000000" w:themeColor="text1"/>
+        </w:rPr>
+        <w:t>Histogramy:</w:t>
+      </w:r>
+      <w:r>
+        <w:rPr>
+          <w:noProof/>
+        </w:rPr>
+        <w:t xml:space="preserve"> </w:t>
+      </w:r>
+    </w:p>
+    <w:p>
+      <w:pPr>
+        <w:ind w:left="0" w:right="2" w:firstLine="0"/>
+        <w:rPr>
+          <w:color w:val="000000" w:themeColor="text1"/>
+        </w:rPr>
+      </w:pPr>
+    </w:p>
+    <w:p>
+      <w:pPr>
+        <w:ind w:left="0" w:right="2" w:firstLine="0"/>
+        <w:jc w:val="center"/>
+        <w:rPr>
+          <w:color w:val="000000" w:themeColor="text1"/>
+        </w:rPr>
+      </w:pPr>
     </w:p>
     <w:p>
       <w:pPr>
@@ -3645,196 +4396,15 @@
     <w:p>
       <w:pPr>
         <w:ind w:left="0" w:right="2" w:firstLine="0"/>
-        <w:jc w:val="center"/>
+        <w:jc w:val="left"/>
         <w:rPr>
           <w:noProof/>
         </w:rPr>
       </w:pPr>
-    </w:p>
-    <w:p>
-      <w:pPr>
-        <w:ind w:left="0" w:right="2" w:firstLine="0"/>
-        <w:jc w:val="left"/>
+      <w:r>
         <w:rPr>
           <w:b/>
         </w:rPr>
-      </w:pPr>
-    </w:p>
-    <w:p>
-      <w:pPr>
-        <w:ind w:left="0" w:right="2" w:firstLine="0"/>
-        <w:jc w:val="left"/>
-        <w:rPr>
-          <w:b/>
-        </w:rPr>
-      </w:pPr>
-    </w:p>
-    <w:p>
-      <w:pPr>
-        <w:ind w:left="0" w:right="2" w:firstLine="0"/>
-        <w:jc w:val="left"/>
-        <w:rPr>
-          <w:b/>
-        </w:rPr>
-      </w:pPr>
-    </w:p>
-    <w:p>
-      <w:pPr>
-        <w:ind w:left="0" w:right="2" w:firstLine="0"/>
-        <w:jc w:val="left"/>
-        <w:rPr>
-          <w:b/>
-        </w:rPr>
-      </w:pPr>
-    </w:p>
-    <w:p>
-      <w:pPr>
-        <w:ind w:left="0" w:right="2" w:firstLine="0"/>
-        <w:jc w:val="left"/>
-        <w:rPr>
-          <w:b/>
-        </w:rPr>
-      </w:pPr>
-    </w:p>
-    <w:p>
-      <w:pPr>
-        <w:ind w:left="0" w:right="2" w:firstLine="0"/>
-        <w:jc w:val="left"/>
-        <w:rPr>
-          <w:b/>
-        </w:rPr>
-      </w:pPr>
-    </w:p>
-    <w:p>
-      <w:pPr>
-        <w:ind w:left="0" w:right="2" w:firstLine="0"/>
-        <w:jc w:val="left"/>
-        <w:rPr>
-          <w:b/>
-        </w:rPr>
-      </w:pPr>
-    </w:p>
-    <w:p>
-      <w:pPr>
-        <w:ind w:left="0" w:right="2" w:firstLine="0"/>
-        <w:jc w:val="left"/>
-        <w:rPr>
-          <w:b/>
-        </w:rPr>
-      </w:pPr>
-    </w:p>
-    <w:p>
-      <w:pPr>
-        <w:ind w:left="0" w:right="2" w:firstLine="0"/>
-        <w:jc w:val="left"/>
-        <w:rPr>
-          <w:b/>
-        </w:rPr>
-      </w:pPr>
-    </w:p>
-    <w:p>
-      <w:pPr>
-        <w:ind w:left="0" w:right="2" w:firstLine="0"/>
-        <w:jc w:val="left"/>
-        <w:rPr>
-          <w:b/>
-        </w:rPr>
-      </w:pPr>
-    </w:p>
-    <w:p>
-      <w:pPr>
-        <w:ind w:left="0" w:right="2" w:firstLine="0"/>
-        <w:jc w:val="left"/>
-        <w:rPr>
-          <w:b/>
-        </w:rPr>
-      </w:pPr>
-    </w:p>
-    <w:p>
-      <w:pPr>
-        <w:ind w:left="0" w:right="2" w:firstLine="0"/>
-        <w:jc w:val="left"/>
-        <w:rPr>
-          <w:b/>
-        </w:rPr>
-      </w:pPr>
-    </w:p>
-    <w:p>
-      <w:pPr>
-        <w:ind w:left="0" w:right="2" w:firstLine="0"/>
-        <w:jc w:val="left"/>
-        <w:rPr>
-          <w:b/>
-        </w:rPr>
-      </w:pPr>
-    </w:p>
-    <w:p>
-      <w:pPr>
-        <w:ind w:left="0" w:right="2" w:firstLine="0"/>
-        <w:jc w:val="left"/>
-        <w:rPr>
-          <w:b/>
-        </w:rPr>
-      </w:pPr>
-    </w:p>
-    <w:p>
-      <w:pPr>
-        <w:ind w:left="0" w:right="2" w:firstLine="0"/>
-        <w:jc w:val="left"/>
-        <w:rPr>
-          <w:b/>
-        </w:rPr>
-      </w:pPr>
-    </w:p>
-    <w:p>
-      <w:pPr>
-        <w:ind w:left="0" w:right="2" w:firstLine="0"/>
-        <w:jc w:val="left"/>
-        <w:rPr>
-          <w:b/>
-        </w:rPr>
-      </w:pPr>
-    </w:p>
-    <w:p>
-      <w:pPr>
-        <w:ind w:left="0" w:right="2" w:firstLine="0"/>
-        <w:jc w:val="left"/>
-        <w:rPr>
-          <w:b/>
-        </w:rPr>
-      </w:pPr>
-    </w:p>
-    <w:p>
-      <w:pPr>
-        <w:ind w:left="0" w:right="2" w:firstLine="0"/>
-        <w:jc w:val="left"/>
-        <w:rPr>
-          <w:b/>
-        </w:rPr>
-      </w:pPr>
-    </w:p>
-    <w:p>
-      <w:pPr>
-        <w:ind w:left="0" w:right="2" w:firstLine="0"/>
-        <w:jc w:val="left"/>
-        <w:rPr>
-          <w:b/>
-        </w:rPr>
-      </w:pPr>
-    </w:p>
-    <w:p>
-      <w:pPr>
-        <w:ind w:left="0" w:right="2" w:firstLine="0"/>
-        <w:jc w:val="left"/>
-        <w:rPr>
-          <w:b/>
-        </w:rPr>
-      </w:pPr>
-      <w:r>
-        <w:rPr>
-          <w:b/>
-        </w:rPr>
-        <w:lastRenderedPageBreak/>
         <w:t>Zadanie 2.</w:t>
       </w:r>
     </w:p>
@@ -3843,7 +4413,15 @@
         <w:ind w:left="0" w:right="2" w:firstLine="0"/>
       </w:pPr>
       <w:r>
-        <w:t>Sprawdzić, czy wydajności pracy przy produkcji elementu mają rozkład normalny (test zgodności Kołmogorowa-Lillieforsa, współczynnik ufności 0,95).</w:t>
+        <w:t xml:space="preserve">Sprawdzić, czy wydajności pracy przy produkcji elementu mają rozkład normalny (test zgodności </w:t>
+      </w:r>
+      <w:proofErr w:type="spellStart"/>
+      <w:r>
+        <w:t>Kołmogorowa-Lillieforsa</w:t>
+      </w:r>
+      <w:proofErr w:type="spellEnd"/>
+      <w:r>
+        <w:t>, współczynnik ufności 0,95).</w:t>
       </w:r>
     </w:p>
     <w:p>
@@ -3865,7 +4443,39 @@
           <w:szCs w:val="21"/>
           <w:shd w:val="clear" w:color="auto" w:fill="FFFFFF"/>
         </w:rPr>
-        <w:t>Tablica rozkładu wartości dla testu Kołmogorowa-Smirnowa z poprawką Lillieforsa:</w:t>
+        <w:t>Tablica rozkładu wartości dla testu </w:t>
+      </w:r>
+      <w:proofErr w:type="spellStart"/>
+      <w:r>
+        <w:rPr>
+          <w:szCs w:val="21"/>
+          <w:shd w:val="clear" w:color="auto" w:fill="FFFFFF"/>
+        </w:rPr>
+        <w:t>Kołmogorowa-Smirnowa</w:t>
+      </w:r>
+      <w:proofErr w:type="spellEnd"/>
+      <w:r>
+        <w:rPr>
+          <w:szCs w:val="21"/>
+          <w:shd w:val="clear" w:color="auto" w:fill="FFFFFF"/>
+        </w:rPr>
+        <w:t xml:space="preserve"> z poprawką </w:t>
+      </w:r>
+      <w:proofErr w:type="spellStart"/>
+      <w:r>
+        <w:rPr>
+          <w:szCs w:val="21"/>
+          <w:shd w:val="clear" w:color="auto" w:fill="FFFFFF"/>
+        </w:rPr>
+        <w:t>Lillieforsa</w:t>
+      </w:r>
+      <w:proofErr w:type="spellEnd"/>
+      <w:r>
+        <w:rPr>
+          <w:szCs w:val="21"/>
+          <w:shd w:val="clear" w:color="auto" w:fill="FFFFFF"/>
+        </w:rPr>
+        <w:t>:</w:t>
       </w:r>
     </w:p>
     <w:p>
@@ -5516,6 +6126,7 @@
                 <w:bCs/>
                 <w:sz w:val="22"/>
               </w:rPr>
+              <w:lastRenderedPageBreak/>
               <w:t>44</w:t>
             </w:r>
           </w:p>
@@ -7733,8 +8344,12 @@
       <w:pPr>
         <w:ind w:left="0" w:firstLine="0"/>
       </w:pPr>
+    </w:p>
+    <w:p>
+      <w:pPr>
+        <w:ind w:left="0" w:firstLine="0"/>
+      </w:pPr>
       <w:r>
-        <w:lastRenderedPageBreak/>
         <w:t>Korzystając z poniższych wzorów obliczamy wartość D:</w:t>
       </w:r>
     </w:p>
@@ -8259,10 +8874,19 @@
           <w:b/>
         </w:rPr>
       </w:pPr>
+    </w:p>
+    <w:p>
+      <w:pPr>
+        <w:ind w:left="0" w:firstLine="0"/>
+        <w:rPr>
+          <w:b/>
+        </w:rPr>
+      </w:pPr>
       <w:r>
         <w:rPr>
           <w:b/>
         </w:rPr>
+        <w:lastRenderedPageBreak/>
         <w:t>Zadanie 3.</w:t>
       </w:r>
     </w:p>
@@ -8411,17 +9035,10 @@
       </w:pPr>
     </w:p>
     <w:p>
+      <w:pPr>
+        <w:ind w:left="0" w:firstLine="0"/>
+      </w:pPr>
       <w:r>
-        <w:br w:type="page"/>
-      </w:r>
-    </w:p>
-    <w:p>
-      <w:pPr>
-        <w:ind w:left="0" w:firstLine="0"/>
-        <w:jc w:val="left"/>
-      </w:pPr>
-      <w:r>
-        <w:lastRenderedPageBreak/>
         <w:t>Obliczamy potrzebne wartości za pomocą funkcji:</w:t>
       </w:r>
     </w:p>
@@ -8434,14 +9051,24 @@
         </w:numPr>
         <w:jc w:val="left"/>
       </w:pPr>
+      <w:proofErr w:type="spellStart"/>
       <w:r>
-        <w:t xml:space="preserve">sd(stara) – aby otrzymać </w:t>
+        <w:t>sd</w:t>
       </w:r>
+      <w:proofErr w:type="spellEnd"/>
+      <w:r>
+        <w:t xml:space="preserve">(stara) – aby otrzymać </w:t>
+      </w:r>
+      <w:proofErr w:type="spellStart"/>
       <w:r>
         <w:t>pró</w:t>
       </w:r>
       <w:r>
-        <w:t>bkowe oszacowanie odchylenia standardowego</w:t>
+        <w:t>bkowe</w:t>
+      </w:r>
+      <w:proofErr w:type="spellEnd"/>
+      <w:r>
+        <w:t xml:space="preserve"> oszacowanie odchylenia standardowego</w:t>
       </w:r>
     </w:p>
     <w:p>
@@ -8453,8 +9080,13 @@
         </w:numPr>
         <w:jc w:val="left"/>
       </w:pPr>
+      <w:proofErr w:type="spellStart"/>
       <w:r>
-        <w:t>qt(0.975,n-1) – aby otrzymać wartość z tablic t-Studenta dla współczynnika ufności równego 95% przy n-1 stopniach swobody</w:t>
+        <w:t>qt</w:t>
+      </w:r>
+      <w:proofErr w:type="spellEnd"/>
+      <w:r>
+        <w:t>(0.975,n-1) – aby otrzymać wartość z tablic t-Studenta dla współczynnika ufności równego 95% przy n-1 stopniach swobody</w:t>
       </w:r>
     </w:p>
     <w:p>
@@ -8466,8 +9098,13 @@
         </w:numPr>
         <w:jc w:val="left"/>
       </w:pPr>
+      <w:proofErr w:type="spellStart"/>
       <w:r>
-        <w:t>mean(stara) – aby otrzymać średnią wszystkich wartości zawartych w podanych danych</w:t>
+        <w:t>mean</w:t>
+      </w:r>
+      <w:proofErr w:type="spellEnd"/>
+      <w:r>
+        <w:t>(stara) – aby otrzymać średnią wszystkich wartości zawartych w podanych danych</w:t>
       </w:r>
     </w:p>
     <w:p>
@@ -8691,11 +9328,59 @@
           <w:noProof/>
         </w:rPr>
       </w:pPr>
-      <w:r>
+    </w:p>
+    <w:p>
+      <w:pPr>
+        <w:ind w:left="0" w:right="2" w:firstLine="0"/>
         <w:rPr>
           <w:b/>
           <w:noProof/>
         </w:rPr>
+      </w:pPr>
+    </w:p>
+    <w:p>
+      <w:pPr>
+        <w:ind w:left="0" w:right="2" w:firstLine="0"/>
+        <w:rPr>
+          <w:b/>
+          <w:noProof/>
+        </w:rPr>
+      </w:pPr>
+    </w:p>
+    <w:p>
+      <w:pPr>
+        <w:ind w:left="0" w:right="2" w:firstLine="0"/>
+        <w:rPr>
+          <w:b/>
+          <w:noProof/>
+        </w:rPr>
+      </w:pPr>
+    </w:p>
+    <w:p>
+      <w:pPr>
+        <w:ind w:left="0" w:right="2" w:firstLine="0"/>
+        <w:rPr>
+          <w:b/>
+          <w:noProof/>
+        </w:rPr>
+      </w:pPr>
+    </w:p>
+    <w:p>
+      <w:pPr>
+        <w:ind w:left="0" w:right="2" w:firstLine="0"/>
+        <w:rPr>
+          <w:b/>
+          <w:noProof/>
+        </w:rPr>
+      </w:pPr>
+      <w:bookmarkStart w:id="0" w:name="_GoBack"/>
+      <w:bookmarkEnd w:id="0"/>
+      <w:r>
+        <w:rPr>
+          <w:b/>
+          <w:noProof/>
+        </w:rPr>
+        <w:lastRenderedPageBreak/>
         <w:t>Zadanie 4.</w:t>
       </w:r>
     </w:p>
@@ -8876,12 +9561,14 @@
         <w:rPr>
           <w:i/>
           <w:noProof/>
+          <w:lang w:val="en-US"/>
         </w:rPr>
       </w:pPr>
       <w:r>
         <w:rPr>
           <w:i/>
           <w:noProof/>
+          <w:lang w:val="en-US"/>
         </w:rPr>
         <w:t>round(mu+c(-1,1)*sigma/sqrt(n)*qnorm(.975),2)</w:t>
       </w:r>
@@ -8929,15 +9616,16 @@
     </w:p>
     <w:sectPr>
       <w:pgSz w:w="11904" w:h="16838"/>
-      <w:pgMar w:top="1467" w:right="1407" w:bottom="1587" w:left="1416" w:header="708" w:footer="708" w:gutter="0"/>
+      <w:pgMar w:top="1417" w:right="1417" w:bottom="1417" w:left="1417" w:header="708" w:footer="708" w:gutter="0"/>
       <w:cols w:space="708"/>
+      <w:docGrid w:linePitch="326"/>
     </w:sectPr>
   </w:body>
 </w:document>
 </file>
 
 <file path=word/endnotes.xml><?xml version="1.0" encoding="utf-8"?>
-<w:endnotes xmlns:wpc="http://schemas.microsoft.com/office/word/2010/wordprocessingCanvas" xmlns:cx="http://schemas.microsoft.com/office/drawing/2014/chartex" xmlns:cx1="http://schemas.microsoft.com/office/drawing/2015/9/8/chartex" xmlns:mc="http://schemas.openxmlformats.org/markup-compatibility/2006" xmlns:o="urn:schemas-microsoft-com:office:office" xmlns:r="http://schemas.openxmlformats.org/officeDocument/2006/relationships" xmlns:m="http://schemas.openxmlformats.org/officeDocument/2006/math" xmlns:v="urn:schemas-microsoft-com:vml" xmlns:wp14="http://schemas.microsoft.com/office/word/2010/wordprocessingDrawing" xmlns:wp="http://schemas.openxmlformats.org/drawingml/2006/wordprocessingDrawing" xmlns:w10="urn:schemas-microsoft-com:office:word" xmlns:w="http://schemas.openxmlformats.org/wordprocessingml/2006/main" xmlns:w14="http://schemas.microsoft.com/office/word/2010/wordml" xmlns:w15="http://schemas.microsoft.com/office/word/2012/wordml" xmlns:w16se="http://schemas.microsoft.com/office/word/2015/wordml/symex" xmlns:wpg="http://schemas.microsoft.com/office/word/2010/wordprocessingGroup" xmlns:wpi="http://schemas.microsoft.com/office/word/2010/wordprocessingInk" xmlns:wne="http://schemas.microsoft.com/office/word/2006/wordml" xmlns:wps="http://schemas.microsoft.com/office/word/2010/wordprocessingShape" mc:Ignorable="w14 w15 w16se wp14">
+<w:endnotes xmlns:wpc="http://schemas.microsoft.com/office/word/2010/wordprocessingCanvas" xmlns:cx="http://schemas.microsoft.com/office/drawing/2014/chartex" xmlns:cx1="http://schemas.microsoft.com/office/drawing/2015/9/8/chartex" xmlns:cx2="http://schemas.microsoft.com/office/drawing/2015/10/21/chartex" xmlns:cx3="http://schemas.microsoft.com/office/drawing/2016/5/9/chartex" xmlns:cx4="http://schemas.microsoft.com/office/drawing/2016/5/10/chartex" xmlns:cx5="http://schemas.microsoft.com/office/drawing/2016/5/11/chartex" xmlns:cx6="http://schemas.microsoft.com/office/drawing/2016/5/12/chartex" xmlns:cx7="http://schemas.microsoft.com/office/drawing/2016/5/13/chartex" xmlns:cx8="http://schemas.microsoft.com/office/drawing/2016/5/14/chartex" xmlns:mc="http://schemas.openxmlformats.org/markup-compatibility/2006" xmlns:aink="http://schemas.microsoft.com/office/drawing/2016/ink" xmlns:am3d="http://schemas.microsoft.com/office/drawing/2017/model3d" xmlns:o="urn:schemas-microsoft-com:office:office" xmlns:r="http://schemas.openxmlformats.org/officeDocument/2006/relationships" xmlns:m="http://schemas.openxmlformats.org/officeDocument/2006/math" xmlns:v="urn:schemas-microsoft-com:vml" xmlns:wp14="http://schemas.microsoft.com/office/word/2010/wordprocessingDrawing" xmlns:wp="http://schemas.openxmlformats.org/drawingml/2006/wordprocessingDrawing" xmlns:w10="urn:schemas-microsoft-com:office:word" xmlns:w="http://schemas.openxmlformats.org/wordprocessingml/2006/main" xmlns:w14="http://schemas.microsoft.com/office/word/2010/wordml" xmlns:w15="http://schemas.microsoft.com/office/word/2012/wordml" xmlns:w16cid="http://schemas.microsoft.com/office/word/2016/wordml/cid" xmlns:w16se="http://schemas.microsoft.com/office/word/2015/wordml/symex" xmlns:wpg="http://schemas.microsoft.com/office/word/2010/wordprocessingGroup" xmlns:wpi="http://schemas.microsoft.com/office/word/2010/wordprocessingInk" xmlns:wne="http://schemas.microsoft.com/office/word/2006/wordml" xmlns:wps="http://schemas.microsoft.com/office/word/2010/wordprocessingShape" mc:Ignorable="w14 w15 w16se w16cid wp14">
   <w:endnote w:type="separator" w:id="-1">
     <w:p>
       <w:pPr>
@@ -8962,7 +9650,7 @@
 </file>
 
 <file path=word/footnotes.xml><?xml version="1.0" encoding="utf-8"?>
-<w:footnotes xmlns:wpc="http://schemas.microsoft.com/office/word/2010/wordprocessingCanvas" xmlns:cx="http://schemas.microsoft.com/office/drawing/2014/chartex" xmlns:cx1="http://schemas.microsoft.com/office/drawing/2015/9/8/chartex" xmlns:mc="http://schemas.openxmlformats.org/markup-compatibility/2006" xmlns:o="urn:schemas-microsoft-com:office:office" xmlns:r="http://schemas.openxmlformats.org/officeDocument/2006/relationships" xmlns:m="http://schemas.openxmlformats.org/officeDocument/2006/math" xmlns:v="urn:schemas-microsoft-com:vml" xmlns:wp14="http://schemas.microsoft.com/office/word/2010/wordprocessingDrawing" xmlns:wp="http://schemas.openxmlformats.org/drawingml/2006/wordprocessingDrawing" xmlns:w10="urn:schemas-microsoft-com:office:word" xmlns:w="http://schemas.openxmlformats.org/wordprocessingml/2006/main" xmlns:w14="http://schemas.microsoft.com/office/word/2010/wordml" xmlns:w15="http://schemas.microsoft.com/office/word/2012/wordml" xmlns:w16se="http://schemas.microsoft.com/office/word/2015/wordml/symex" xmlns:wpg="http://schemas.microsoft.com/office/word/2010/wordprocessingGroup" xmlns:wpi="http://schemas.microsoft.com/office/word/2010/wordprocessingInk" xmlns:wne="http://schemas.microsoft.com/office/word/2006/wordml" xmlns:wps="http://schemas.microsoft.com/office/word/2010/wordprocessingShape" mc:Ignorable="w14 w15 w16se wp14">
+<w:footnotes xmlns:wpc="http://schemas.microsoft.com/office/word/2010/wordprocessingCanvas" xmlns:cx="http://schemas.microsoft.com/office/drawing/2014/chartex" xmlns:cx1="http://schemas.microsoft.com/office/drawing/2015/9/8/chartex" xmlns:cx2="http://schemas.microsoft.com/office/drawing/2015/10/21/chartex" xmlns:cx3="http://schemas.microsoft.com/office/drawing/2016/5/9/chartex" xmlns:cx4="http://schemas.microsoft.com/office/drawing/2016/5/10/chartex" xmlns:cx5="http://schemas.microsoft.com/office/drawing/2016/5/11/chartex" xmlns:cx6="http://schemas.microsoft.com/office/drawing/2016/5/12/chartex" xmlns:cx7="http://schemas.microsoft.com/office/drawing/2016/5/13/chartex" xmlns:cx8="http://schemas.microsoft.com/office/drawing/2016/5/14/chartex" xmlns:mc="http://schemas.openxmlformats.org/markup-compatibility/2006" xmlns:aink="http://schemas.microsoft.com/office/drawing/2016/ink" xmlns:am3d="http://schemas.microsoft.com/office/drawing/2017/model3d" xmlns:o="urn:schemas-microsoft-com:office:office" xmlns:r="http://schemas.openxmlformats.org/officeDocument/2006/relationships" xmlns:m="http://schemas.openxmlformats.org/officeDocument/2006/math" xmlns:v="urn:schemas-microsoft-com:vml" xmlns:wp14="http://schemas.microsoft.com/office/word/2010/wordprocessingDrawing" xmlns:wp="http://schemas.openxmlformats.org/drawingml/2006/wordprocessingDrawing" xmlns:w10="urn:schemas-microsoft-com:office:word" xmlns:w="http://schemas.openxmlformats.org/wordprocessingml/2006/main" xmlns:w14="http://schemas.microsoft.com/office/word/2010/wordml" xmlns:w15="http://schemas.microsoft.com/office/word/2012/wordml" xmlns:w16cid="http://schemas.microsoft.com/office/word/2016/wordml/cid" xmlns:w16se="http://schemas.microsoft.com/office/word/2015/wordml/symex" xmlns:wpg="http://schemas.microsoft.com/office/word/2010/wordprocessingGroup" xmlns:wpi="http://schemas.microsoft.com/office/word/2010/wordprocessingInk" xmlns:wne="http://schemas.microsoft.com/office/word/2006/wordml" xmlns:wps="http://schemas.microsoft.com/office/word/2010/wordprocessingShape" mc:Ignorable="w14 w15 w16se w16cid wp14">
   <w:footnote w:type="separator" w:id="-1">
     <w:p>
       <w:pPr>
@@ -8987,7 +9675,7 @@
 </file>
 
 <file path=word/numbering.xml><?xml version="1.0" encoding="utf-8"?>
-<w:numbering xmlns:wpc="http://schemas.microsoft.com/office/word/2010/wordprocessingCanvas" xmlns:cx="http://schemas.microsoft.com/office/drawing/2014/chartex" xmlns:cx1="http://schemas.microsoft.com/office/drawing/2015/9/8/chartex" xmlns:mc="http://schemas.openxmlformats.org/markup-compatibility/2006" xmlns:o="urn:schemas-microsoft-com:office:office" xmlns:r="http://schemas.openxmlformats.org/officeDocument/2006/relationships" xmlns:m="http://schemas.openxmlformats.org/officeDocument/2006/math" xmlns:v="urn:schemas-microsoft-com:vml" xmlns:wp14="http://schemas.microsoft.com/office/word/2010/wordprocessingDrawing" xmlns:wp="http://schemas.openxmlformats.org/drawingml/2006/wordprocessingDrawing" xmlns:w10="urn:schemas-microsoft-com:office:word" xmlns:w="http://schemas.openxmlformats.org/wordprocessingml/2006/main" xmlns:w14="http://schemas.microsoft.com/office/word/2010/wordml" xmlns:w15="http://schemas.microsoft.com/office/word/2012/wordml" xmlns:w16se="http://schemas.microsoft.com/office/word/2015/wordml/symex" xmlns:wpg="http://schemas.microsoft.com/office/word/2010/wordprocessingGroup" xmlns:wpi="http://schemas.microsoft.com/office/word/2010/wordprocessingInk" xmlns:wne="http://schemas.microsoft.com/office/word/2006/wordml" xmlns:wps="http://schemas.microsoft.com/office/word/2010/wordprocessingShape" mc:Ignorable="w14 w15 w16se wp14">
+<w:numbering xmlns:wpc="http://schemas.microsoft.com/office/word/2010/wordprocessingCanvas" xmlns:cx="http://schemas.microsoft.com/office/drawing/2014/chartex" xmlns:cx1="http://schemas.microsoft.com/office/drawing/2015/9/8/chartex" xmlns:cx2="http://schemas.microsoft.com/office/drawing/2015/10/21/chartex" xmlns:cx3="http://schemas.microsoft.com/office/drawing/2016/5/9/chartex" xmlns:cx4="http://schemas.microsoft.com/office/drawing/2016/5/10/chartex" xmlns:cx5="http://schemas.microsoft.com/office/drawing/2016/5/11/chartex" xmlns:cx6="http://schemas.microsoft.com/office/drawing/2016/5/12/chartex" xmlns:cx7="http://schemas.microsoft.com/office/drawing/2016/5/13/chartex" xmlns:cx8="http://schemas.microsoft.com/office/drawing/2016/5/14/chartex" xmlns:mc="http://schemas.openxmlformats.org/markup-compatibility/2006" xmlns:aink="http://schemas.microsoft.com/office/drawing/2016/ink" xmlns:am3d="http://schemas.microsoft.com/office/drawing/2017/model3d" xmlns:o="urn:schemas-microsoft-com:office:office" xmlns:r="http://schemas.openxmlformats.org/officeDocument/2006/relationships" xmlns:m="http://schemas.openxmlformats.org/officeDocument/2006/math" xmlns:v="urn:schemas-microsoft-com:vml" xmlns:wp14="http://schemas.microsoft.com/office/word/2010/wordprocessingDrawing" xmlns:wp="http://schemas.openxmlformats.org/drawingml/2006/wordprocessingDrawing" xmlns:w10="urn:schemas-microsoft-com:office:word" xmlns:w="http://schemas.openxmlformats.org/wordprocessingml/2006/main" xmlns:w14="http://schemas.microsoft.com/office/word/2010/wordml" xmlns:w15="http://schemas.microsoft.com/office/word/2012/wordml" xmlns:w16cid="http://schemas.microsoft.com/office/word/2016/wordml/cid" xmlns:w16se="http://schemas.microsoft.com/office/word/2015/wordml/symex" xmlns:wpg="http://schemas.microsoft.com/office/word/2010/wordprocessingGroup" xmlns:wpi="http://schemas.microsoft.com/office/word/2010/wordprocessingInk" xmlns:wne="http://schemas.microsoft.com/office/word/2006/wordml" xmlns:wps="http://schemas.microsoft.com/office/word/2010/wordprocessingShape" mc:Ignorable="w14 w15 w16se w16cid wp14">
   <w:abstractNum w:abstractNumId="0" w15:restartNumberingAfterBreak="0">
     <w:nsid w:val="002B29E0"/>
     <w:multiLevelType w:val="hybridMultilevel"/>
@@ -10536,7 +11224,7 @@
 </file>
 
 <file path=word/styles.xml><?xml version="1.0" encoding="utf-8"?>
-<w:styles xmlns:mc="http://schemas.openxmlformats.org/markup-compatibility/2006" xmlns:r="http://schemas.openxmlformats.org/officeDocument/2006/relationships" xmlns:w="http://schemas.openxmlformats.org/wordprocessingml/2006/main" xmlns:w14="http://schemas.microsoft.com/office/word/2010/wordml" xmlns:w15="http://schemas.microsoft.com/office/word/2012/wordml" xmlns:w16se="http://schemas.microsoft.com/office/word/2015/wordml/symex" mc:Ignorable="w14 w15 w16se">
+<w:styles xmlns:mc="http://schemas.openxmlformats.org/markup-compatibility/2006" xmlns:r="http://schemas.openxmlformats.org/officeDocument/2006/relationships" xmlns:w="http://schemas.openxmlformats.org/wordprocessingml/2006/main" xmlns:w14="http://schemas.microsoft.com/office/word/2010/wordml" xmlns:w15="http://schemas.microsoft.com/office/word/2012/wordml" xmlns:w16cid="http://schemas.microsoft.com/office/word/2016/wordml/cid" xmlns:w16se="http://schemas.microsoft.com/office/word/2015/wordml/symex" mc:Ignorable="w14 w15 w16se w16cid">
   <w:docDefaults>
     <w:rPrDefault>
       <w:rPr>
@@ -10552,7 +11240,7 @@
       </w:pPr>
     </w:pPrDefault>
   </w:docDefaults>
-  <w:latentStyles w:defLockedState="0" w:defUIPriority="99" w:defSemiHidden="0" w:defUnhideWhenUsed="0" w:defQFormat="0" w:count="371">
+  <w:latentStyles w:defLockedState="0" w:defUIPriority="99" w:defSemiHidden="0" w:defUnhideWhenUsed="0" w:defQFormat="0" w:count="376">
     <w:lsdException w:name="Normal" w:uiPriority="0" w:qFormat="1"/>
     <w:lsdException w:name="heading 1" w:uiPriority="9" w:qFormat="1"/>
     <w:lsdException w:name="heading 2" w:semiHidden="1" w:uiPriority="9" w:unhideWhenUsed="1" w:qFormat="1"/>
@@ -10658,7 +11346,6 @@
     <w:lsdException w:name="HTML Sample" w:semiHidden="1" w:unhideWhenUsed="1"/>
     <w:lsdException w:name="HTML Typewriter" w:semiHidden="1" w:unhideWhenUsed="1"/>
     <w:lsdException w:name="HTML Variable" w:semiHidden="1" w:unhideWhenUsed="1"/>
-    <w:lsdException w:name="Normal Table" w:semiHidden="1" w:unhideWhenUsed="1"/>
     <w:lsdException w:name="annotation subject" w:semiHidden="1" w:unhideWhenUsed="1"/>
     <w:lsdException w:name="No List" w:semiHidden="1" w:unhideWhenUsed="1"/>
     <w:lsdException w:name="Outline List 1" w:semiHidden="1" w:unhideWhenUsed="1"/>
@@ -10701,11 +11388,8 @@
     <w:lsdException w:name="Table Contemporary" w:semiHidden="1" w:unhideWhenUsed="1"/>
     <w:lsdException w:name="Table Elegant" w:semiHidden="1" w:unhideWhenUsed="1"/>
     <w:lsdException w:name="Table Professional" w:semiHidden="1" w:unhideWhenUsed="1"/>
-    <w:lsdException w:name="Table Subtle 1" w:semiHidden="1" w:unhideWhenUsed="1"/>
     <w:lsdException w:name="Table Subtle 2" w:semiHidden="1" w:unhideWhenUsed="1"/>
     <w:lsdException w:name="Table Web 1" w:semiHidden="1" w:unhideWhenUsed="1"/>
-    <w:lsdException w:name="Table Web 2" w:semiHidden="1" w:unhideWhenUsed="1"/>
-    <w:lsdException w:name="Table Web 3" w:semiHidden="1" w:unhideWhenUsed="1"/>
     <w:lsdException w:name="Balloon Text" w:semiHidden="1" w:unhideWhenUsed="1"/>
     <w:lsdException w:name="Table Grid" w:uiPriority="39"/>
     <w:lsdException w:name="Table Theme" w:semiHidden="1" w:unhideWhenUsed="1"/>
@@ -10924,6 +11608,11 @@
     <w:lsdException w:name="List Table 5 Dark Accent 6" w:uiPriority="50"/>
     <w:lsdException w:name="List Table 6 Colorful Accent 6" w:uiPriority="51"/>
     <w:lsdException w:name="List Table 7 Colorful Accent 6" w:uiPriority="52"/>
+    <w:lsdException w:name="Mention" w:semiHidden="1" w:unhideWhenUsed="1"/>
+    <w:lsdException w:name="Smart Hyperlink" w:semiHidden="1" w:unhideWhenUsed="1"/>
+    <w:lsdException w:name="Hashtag" w:semiHidden="1" w:unhideWhenUsed="1"/>
+    <w:lsdException w:name="Unresolved Mention" w:semiHidden="1" w:unhideWhenUsed="1"/>
+    <w:lsdException w:name="Smart Link" w:semiHidden="1" w:unhideWhenUsed="1"/>
   </w:latentStyles>
   <w:style w:type="paragraph" w:default="1" w:styleId="Normalny">
     <w:name w:val="Normal"/>
@@ -11333,7 +12022,7 @@
 </file>
 
 <file path=customXml/itemProps1.xml><?xml version="1.0" encoding="utf-8"?>
-<ds:datastoreItem xmlns:ds="http://schemas.openxmlformats.org/officeDocument/2006/customXml" ds:itemID="{841FE161-CB03-4126-8FCF-FA410CCD99A7}">
+<ds:datastoreItem xmlns:ds="http://schemas.openxmlformats.org/officeDocument/2006/customXml" ds:itemID="{57C4AB51-5494-4A76-9811-D3F9FD8332D0}">
   <ds:schemaRefs>
     <ds:schemaRef ds:uri="http://schemas.openxmlformats.org/officeDocument/2006/bibliography"/>
   </ds:schemaRefs>

</xml_diff>